<commit_message>
CA2 Report progress 23_05
</commit_message>
<xml_diff>
--- a/CA2_Report.docx
+++ b/CA2_Report.docx
@@ -1580,40 +1580,67 @@
         <w:rPr>
           <w:rFonts w:ascii="Times New Roman" w:hAnsi="Times New Roman" w:cs="Times New Roman"/>
         </w:rPr>
-        <w:t xml:space="preserve">, supervised learning is a category of algorithms classified under the supervised learning category focus on establishing a relationship between the input and output attributes, and use this relationship speculatively to generate an output for new input data points. The method used </w:t>
-      </w:r>
-      <w:r>
-        <w:rPr>
-          <w:rFonts w:ascii="Times New Roman" w:hAnsi="Times New Roman" w:cs="Times New Roman"/>
-        </w:rPr>
-        <w:t>to build a predictive model to forecast future productivity levels in the construction sector is the Gradient Tree Boosting or Gradient Boosted Decision Trees (GBDT) method.</w:t>
-      </w:r>
-    </w:p>
-    <w:p>
-      <w:pPr>
-        <w:rPr>
-          <w:rFonts w:ascii="Times New Roman" w:hAnsi="Times New Roman" w:cs="Times New Roman"/>
-        </w:rPr>
-      </w:pPr>
-    </w:p>
-    <w:p>
-      <w:pPr>
-        <w:rPr>
-          <w:rFonts w:ascii="Times New Roman" w:hAnsi="Times New Roman" w:cs="Times New Roman"/>
-        </w:rPr>
-      </w:pPr>
-    </w:p>
-    <w:p>
-      <w:pPr>
-        <w:rPr>
-          <w:rFonts w:ascii="Times New Roman" w:hAnsi="Times New Roman" w:cs="Times New Roman"/>
-        </w:rPr>
-      </w:pPr>
-    </w:p>
-    <w:p>
-      <w:pPr>
-        <w:rPr>
-          <w:rFonts w:ascii="Arial" w:hAnsi="Arial" w:cs="Arial"/>
+        <w:t>, supervised learning is a category of algorithms classified under the supervised learning category focus on establishing a relationship between the input and output attributes, and use this relationship speculatively to generate an output for new input data points. The method</w:t>
+      </w:r>
+      <w:r>
+        <w:rPr>
+          <w:rFonts w:ascii="Times New Roman" w:hAnsi="Times New Roman" w:cs="Times New Roman"/>
+        </w:rPr>
+        <w:t>s</w:t>
+      </w:r>
+      <w:r>
+        <w:rPr>
+          <w:rFonts w:ascii="Times New Roman" w:hAnsi="Times New Roman" w:cs="Times New Roman"/>
+        </w:rPr>
+        <w:t xml:space="preserve"> </w:t>
+      </w:r>
+      <w:r>
+        <w:rPr>
+          <w:rFonts w:ascii="Times New Roman" w:hAnsi="Times New Roman" w:cs="Times New Roman"/>
+        </w:rPr>
+        <w:t xml:space="preserve">explored </w:t>
+      </w:r>
+      <w:r>
+        <w:rPr>
+          <w:rFonts w:ascii="Times New Roman" w:hAnsi="Times New Roman" w:cs="Times New Roman"/>
+        </w:rPr>
+        <w:t xml:space="preserve">to build a predictive model to forecast future productivity levels in the construction sector </w:t>
+      </w:r>
+      <w:r>
+        <w:rPr>
+          <w:rFonts w:ascii="Times New Roman" w:hAnsi="Times New Roman" w:cs="Times New Roman"/>
+        </w:rPr>
+        <w:t>are;</w:t>
+      </w:r>
+      <w:r>
+        <w:rPr>
+          <w:rFonts w:ascii="Times New Roman" w:hAnsi="Times New Roman" w:cs="Times New Roman"/>
+        </w:rPr>
+        <w:t xml:space="preserve"> the Gradient Tree Boosting or Gradient Boosted Decision Trees (GBDT) method</w:t>
+      </w:r>
+      <w:r>
+        <w:rPr>
+          <w:rFonts w:ascii="Times New Roman" w:hAnsi="Times New Roman" w:cs="Times New Roman"/>
+        </w:rPr>
+        <w:t>, Ridge Regression, Lasso Regression, Elastic Net algorithm and a Neural Network</w:t>
+      </w:r>
+      <w:r>
+        <w:rPr>
+          <w:rFonts w:ascii="Times New Roman" w:hAnsi="Times New Roman" w:cs="Times New Roman"/>
+        </w:rPr>
+        <w:t>.</w:t>
+      </w:r>
+      <w:r>
+        <w:rPr>
+          <w:rFonts w:ascii="Times New Roman" w:hAnsi="Times New Roman" w:cs="Times New Roman"/>
+        </w:rPr>
+        <w:t xml:space="preserve"> Each models performance on testing data, feature importance’s and forecasts for construction productivity in Ireland will be reported.</w:t>
+      </w:r>
+    </w:p>
+    <w:p>
+      <w:pPr>
+        <w:rPr>
+          <w:rFonts w:ascii="Times New Roman" w:hAnsi="Times New Roman" w:cs="Times New Roman"/>
         </w:rPr>
       </w:pPr>
       <w:r>
@@ -1639,6 +1666,14 @@
           <w:iCs/>
         </w:rPr>
         <w:t>Gradient Boosting</w:t>
+      </w:r>
+      <w:r>
+        <w:rPr>
+          <w:rFonts w:ascii="Arial" w:hAnsi="Arial" w:cs="Arial"/>
+          <w:i/>
+          <w:iCs/>
+        </w:rPr>
+        <w:t xml:space="preserve"> Regression Tree Algorithm</w:t>
       </w:r>
     </w:p>
     <w:p>
@@ -1698,18 +1733,1054 @@
       <w:r>
         <w:rPr>
           <w:rFonts w:ascii="Times New Roman" w:hAnsi="Times New Roman" w:cs="Times New Roman"/>
+        </w:rPr>
+        <w:t>)</w:t>
+      </w:r>
+      <w:r>
+        <w:rPr>
+          <w:rFonts w:ascii="Times New Roman" w:hAnsi="Times New Roman" w:cs="Times New Roman"/>
+        </w:rPr>
+        <w:t xml:space="preserve">. </w:t>
+      </w:r>
+      <w:r>
+        <w:rPr>
+          <w:rFonts w:ascii="Times New Roman" w:hAnsi="Times New Roman" w:cs="Times New Roman"/>
+        </w:rPr>
+        <w:t>The advantages of using a gradient boosting regression tree (GBRT) algorithm</w:t>
+      </w:r>
+      <w:r>
+        <w:rPr>
+          <w:rFonts w:ascii="Times New Roman" w:hAnsi="Times New Roman" w:cs="Times New Roman"/>
+        </w:rPr>
+        <w:t>,</w:t>
+      </w:r>
+      <w:r>
+        <w:rPr>
+          <w:rFonts w:ascii="Times New Roman" w:hAnsi="Times New Roman" w:cs="Times New Roman"/>
+        </w:rPr>
+        <w:t xml:space="preserve"> </w:t>
+      </w:r>
+      <w:r>
+        <w:rPr>
+          <w:rFonts w:ascii="Times New Roman" w:hAnsi="Times New Roman" w:cs="Times New Roman"/>
+        </w:rPr>
+        <w:t>and a reason for exploration in this paper is that the approximation accuracy and execution speed is substantially improved with the incorporation of randomisation. At each iteration, a random subsample of the training data is drawn, used to fit the base learner and compute the model update for the current iteration (Friedman, 1999). The idea is that the algorithm combines weak and robust learners, by adding each weak learner to the model to correct the prediction errors created by previous models (</w:t>
+      </w:r>
+      <w:proofErr w:type="spellStart"/>
+      <w:r>
+        <w:rPr>
+          <w:rFonts w:ascii="Times New Roman" w:hAnsi="Times New Roman" w:cs="Times New Roman"/>
           <w:b/>
           <w:bCs/>
-        </w:rPr>
-        <w:t>)</w:t>
+          <w:highlight w:val="yellow"/>
+        </w:rPr>
+        <w:t>E</w:t>
       </w:r>
       <w:r>
         <w:rPr>
           <w:rFonts w:ascii="Times New Roman" w:hAnsi="Times New Roman" w:cs="Times New Roman"/>
           <w:b/>
           <w:bCs/>
+          <w:highlight w:val="yellow"/>
+        </w:rPr>
+        <w:t>cofriendly</w:t>
+      </w:r>
+      <w:proofErr w:type="spellEnd"/>
+      <w:r>
+        <w:rPr>
+          <w:rFonts w:ascii="Times New Roman" w:hAnsi="Times New Roman" w:cs="Times New Roman"/>
+          <w:b/>
+          <w:bCs/>
+          <w:highlight w:val="yellow"/>
+        </w:rPr>
+        <w:t xml:space="preserve"> Concrete Compressive Strength</w:t>
+      </w:r>
+      <w:r>
+        <w:rPr>
+          <w:rFonts w:ascii="Times New Roman" w:hAnsi="Times New Roman" w:cs="Times New Roman"/>
+        </w:rPr>
+        <w:t>).</w:t>
+      </w:r>
+    </w:p>
+    <w:p>
+      <w:pPr>
+        <w:rPr>
+          <w:rFonts w:ascii="Times New Roman" w:hAnsi="Times New Roman" w:cs="Times New Roman"/>
+        </w:rPr>
+      </w:pPr>
+    </w:p>
+    <w:p>
+      <w:pPr>
+        <w:rPr>
+          <w:rFonts w:ascii="Times New Roman" w:hAnsi="Times New Roman" w:cs="Times New Roman"/>
+        </w:rPr>
+      </w:pPr>
+      <w:r>
+        <w:rPr>
+          <w:rFonts w:ascii="Times New Roman" w:hAnsi="Times New Roman" w:cs="Times New Roman"/>
+        </w:rPr>
+        <w:t>The ‘</w:t>
+      </w:r>
+      <w:proofErr w:type="spellStart"/>
+      <w:r>
+        <w:rPr>
+          <w:rFonts w:ascii="Times New Roman" w:hAnsi="Times New Roman" w:cs="Times New Roman"/>
+        </w:rPr>
+        <w:t>GradientBoostingRegressor</w:t>
+      </w:r>
+      <w:proofErr w:type="spellEnd"/>
+      <w:r>
+        <w:rPr>
+          <w:rFonts w:ascii="Times New Roman" w:hAnsi="Times New Roman" w:cs="Times New Roman"/>
+        </w:rPr>
+        <w:t>’ function is used from the ensemble library of scikit-learn in Python. Hyperparameter tuning is performed in order to fit the model with the highest prediction accuracy. The hyperparameters to be optimised are the loss function, learning rate, number of boosting stages and the maximum depth of the individual regression estimators. The</w:t>
+      </w:r>
+      <w:r>
+        <w:rPr>
+          <w:rFonts w:ascii="Times New Roman" w:hAnsi="Times New Roman" w:cs="Times New Roman"/>
+        </w:rPr>
+        <w:t xml:space="preserve"> learning rate and the number of boosting stages are the most crucial hyperparameters for the GBRT model. Therefore, it was decided to include these and two other hyperparameters in the grid to be optimised in order to fit a robust model. </w:t>
+      </w:r>
+      <w:proofErr w:type="spellStart"/>
+      <w:r>
+        <w:rPr>
+          <w:rFonts w:ascii="Times New Roman" w:hAnsi="Times New Roman" w:cs="Times New Roman"/>
+        </w:rPr>
+        <w:t>GridSearchCV</w:t>
+      </w:r>
+      <w:proofErr w:type="spellEnd"/>
+      <w:r>
+        <w:rPr>
+          <w:rFonts w:ascii="Times New Roman" w:hAnsi="Times New Roman" w:cs="Times New Roman"/>
+        </w:rPr>
+        <w:t xml:space="preserve"> is used resulting in the following optimal hyperparameters for the GBRT model. The learning rate was set to be 0.01, the loss function was set to be based on absolute error, the maximum depth of the individual regression estimators was to be set at </w:t>
+      </w:r>
+      <w:r>
+        <w:rPr>
+          <w:rFonts w:ascii="Times New Roman" w:hAnsi="Times New Roman" w:cs="Times New Roman"/>
+        </w:rPr>
+        <w:t>9</w:t>
+      </w:r>
+      <w:r>
+        <w:rPr>
+          <w:rFonts w:ascii="Times New Roman" w:hAnsi="Times New Roman" w:cs="Times New Roman"/>
+        </w:rPr>
+        <w:t xml:space="preserve"> and the number of boosting stages was to be set at 500. These parameters were added to the GBRT model fit on the training and testing data producing an R-squared of 94% and a</w:t>
+      </w:r>
+      <w:r>
+        <w:rPr>
+          <w:rFonts w:ascii="Times New Roman" w:hAnsi="Times New Roman" w:cs="Times New Roman"/>
+        </w:rPr>
+        <w:t xml:space="preserve"> root</w:t>
+      </w:r>
+      <w:r>
+        <w:rPr>
+          <w:rFonts w:ascii="Times New Roman" w:hAnsi="Times New Roman" w:cs="Times New Roman"/>
+        </w:rPr>
+        <w:t xml:space="preserve"> mean-squared error of </w:t>
+      </w:r>
+      <w:r>
+        <w:rPr>
+          <w:rFonts w:ascii="Times New Roman" w:hAnsi="Times New Roman" w:cs="Times New Roman"/>
+        </w:rPr>
+        <w:t xml:space="preserve">17.3714 </w:t>
+      </w:r>
+      <w:r>
+        <w:rPr>
+          <w:rFonts w:ascii="Times New Roman" w:hAnsi="Times New Roman" w:cs="Times New Roman"/>
+        </w:rPr>
+        <w:t xml:space="preserve"> on the testing data.</w:t>
+      </w:r>
+    </w:p>
+    <w:p>
+      <w:pPr>
+        <w:rPr>
+          <w:rFonts w:ascii="Times New Roman" w:hAnsi="Times New Roman" w:cs="Times New Roman"/>
+        </w:rPr>
+      </w:pPr>
+    </w:p>
+    <w:p>
+      <w:pPr>
+        <w:rPr>
+          <w:rFonts w:ascii="Arial" w:hAnsi="Arial" w:cs="Arial"/>
+          <w:i/>
+          <w:iCs/>
+        </w:rPr>
+      </w:pPr>
+      <w:r>
+        <w:rPr>
+          <w:rFonts w:ascii="Arial" w:hAnsi="Arial" w:cs="Arial"/>
+          <w:i/>
+          <w:iCs/>
+        </w:rPr>
+        <w:t xml:space="preserve">Ridge, Lasso &amp; Elastic Net </w:t>
+      </w:r>
+    </w:p>
+    <w:p>
+      <w:pPr>
+        <w:rPr>
+          <w:rFonts w:ascii="Arial" w:hAnsi="Arial" w:cs="Arial"/>
+        </w:rPr>
+      </w:pPr>
+      <w:r>
+        <w:rPr>
+          <w:rFonts w:ascii="Arial" w:hAnsi="Arial" w:cs="Arial"/>
+        </w:rPr>
+        <w:t>Ridge Regression</w:t>
+      </w:r>
+    </w:p>
+    <w:p>
+      <w:pPr>
+        <w:rPr>
+          <w:rFonts w:ascii="Times New Roman" w:hAnsi="Times New Roman" w:cs="Times New Roman"/>
+        </w:rPr>
+      </w:pPr>
+      <w:r>
+        <w:rPr>
+          <w:rFonts w:ascii="Times New Roman" w:hAnsi="Times New Roman" w:cs="Times New Roman"/>
+        </w:rPr>
+        <w:t xml:space="preserve">Ridge Regression was introduced by </w:t>
+      </w:r>
+      <w:proofErr w:type="spellStart"/>
+      <w:r>
+        <w:rPr>
+          <w:rFonts w:ascii="Times New Roman" w:hAnsi="Times New Roman" w:cs="Times New Roman"/>
+        </w:rPr>
+        <w:t>Hoerl</w:t>
+      </w:r>
+      <w:proofErr w:type="spellEnd"/>
+      <w:r>
+        <w:rPr>
+          <w:rFonts w:ascii="Times New Roman" w:hAnsi="Times New Roman" w:cs="Times New Roman"/>
+        </w:rPr>
+        <w:t xml:space="preserve"> &amp; Kennard (1970) is one of the penalisation or regularisation methods that reduces overfitting </w:t>
+      </w:r>
+      <w:r>
+        <w:rPr>
+          <w:rFonts w:ascii="Times New Roman" w:hAnsi="Times New Roman" w:cs="Times New Roman"/>
+        </w:rPr>
+        <w:t>by considering collinearity among regressors. With ridge regression the model coefficients are shrunk towards zero but are never zero, resulting in more prediction accuracy at the cost of a small increase in bias. The principal reason that ridge regression was included as part of this research paper was to address the problem of multi-collinearity among the regressors, brought about by high correlations. Ridge regression also informs model developers which features are more significant in determining the defined target variable than others</w:t>
+      </w:r>
+      <w:r>
+        <w:rPr>
+          <w:rFonts w:ascii="Times New Roman" w:hAnsi="Times New Roman" w:cs="Times New Roman"/>
+        </w:rPr>
+        <w:t>.</w:t>
+      </w:r>
+    </w:p>
+    <w:p>
+      <w:pPr>
+        <w:rPr>
+          <w:rFonts w:ascii="Times New Roman" w:hAnsi="Times New Roman" w:cs="Times New Roman"/>
+        </w:rPr>
+      </w:pPr>
+    </w:p>
+    <w:p>
+      <w:pPr>
+        <w:rPr>
+          <w:rFonts w:ascii="Times New Roman" w:hAnsi="Times New Roman" w:cs="Times New Roman"/>
+        </w:rPr>
+      </w:pPr>
+      <w:r>
+        <w:rPr>
+          <w:rFonts w:ascii="Times New Roman" w:hAnsi="Times New Roman" w:cs="Times New Roman"/>
+        </w:rPr>
+        <w:t xml:space="preserve">The ’Ridge’ function is utilised from the </w:t>
+      </w:r>
+      <w:proofErr w:type="spellStart"/>
+      <w:r>
+        <w:rPr>
+          <w:rFonts w:ascii="Times New Roman" w:hAnsi="Times New Roman" w:cs="Times New Roman"/>
+        </w:rPr>
+        <w:t>linear_model</w:t>
+      </w:r>
+      <w:proofErr w:type="spellEnd"/>
+      <w:r>
+        <w:rPr>
+          <w:rFonts w:ascii="Times New Roman" w:hAnsi="Times New Roman" w:cs="Times New Roman"/>
+        </w:rPr>
+        <w:t xml:space="preserve"> library of scikit-learn in Python to fit a linear least squares model with L2 regularisation. Hyperparameter tuning is performed on one parameter, namely, the alpha parameter which is the constant factor that multiplies the L2 term, which controls the regularisation strength (</w:t>
+      </w:r>
+      <w:r>
+        <w:rPr>
+          <w:rFonts w:ascii="Times New Roman" w:hAnsi="Times New Roman" w:cs="Times New Roman"/>
+          <w:b/>
+          <w:bCs/>
+          <w:highlight w:val="yellow"/>
+        </w:rPr>
+        <w:t>SCIKIT-LEARN</w:t>
+      </w:r>
+      <w:r>
+        <w:rPr>
+          <w:rFonts w:ascii="Times New Roman" w:hAnsi="Times New Roman" w:cs="Times New Roman"/>
+        </w:rPr>
+        <w:t xml:space="preserve">). Using the </w:t>
+      </w:r>
+      <w:proofErr w:type="spellStart"/>
+      <w:r>
+        <w:rPr>
+          <w:rFonts w:ascii="Times New Roman" w:hAnsi="Times New Roman" w:cs="Times New Roman"/>
+        </w:rPr>
+        <w:t>GridSearchCV</w:t>
+      </w:r>
+      <w:proofErr w:type="spellEnd"/>
+      <w:r>
+        <w:rPr>
+          <w:rFonts w:ascii="Times New Roman" w:hAnsi="Times New Roman" w:cs="Times New Roman"/>
+        </w:rPr>
+        <w:t xml:space="preserve"> function to search through possible alpha parameter values ranging from 0.1 to 25 resulted in using an alpha value of 0.1, optimised on the r-squared value. Setting the alpha parameter for the ridge model on the training data produced an R-squared of 97.4% and </w:t>
+      </w:r>
+      <w:r>
+        <w:rPr>
+          <w:rFonts w:ascii="Times New Roman" w:hAnsi="Times New Roman" w:cs="Times New Roman"/>
+        </w:rPr>
+        <w:t xml:space="preserve">a root mean-square error of 11.3336 on the testing data. </w:t>
+      </w:r>
+    </w:p>
+    <w:p>
+      <w:pPr>
+        <w:rPr>
+          <w:rFonts w:ascii="Arial" w:hAnsi="Arial" w:cs="Arial"/>
+        </w:rPr>
+      </w:pPr>
+      <w:r>
+        <w:rPr>
+          <w:rFonts w:ascii="Arial" w:hAnsi="Arial" w:cs="Arial"/>
+        </w:rPr>
+        <w:lastRenderedPageBreak/>
+        <w:t>Lasso Regression</w:t>
+      </w:r>
+    </w:p>
+    <w:p>
+      <w:pPr>
+        <w:rPr>
+          <w:rFonts w:ascii="Times New Roman" w:hAnsi="Times New Roman" w:cs="Times New Roman"/>
+        </w:rPr>
+      </w:pPr>
+      <w:r>
+        <w:rPr>
+          <w:rFonts w:ascii="Times New Roman" w:hAnsi="Times New Roman" w:cs="Times New Roman"/>
+        </w:rPr>
+        <w:t xml:space="preserve">Least Absolute Shrinkage and Selection Operator (Lasso) regression, introduced by </w:t>
+      </w:r>
+      <w:proofErr w:type="spellStart"/>
+      <w:r>
+        <w:rPr>
+          <w:rFonts w:ascii="Times New Roman" w:hAnsi="Times New Roman" w:cs="Times New Roman"/>
+        </w:rPr>
+        <w:t>Tibshirani</w:t>
+      </w:r>
+      <w:proofErr w:type="spellEnd"/>
+      <w:r>
+        <w:rPr>
+          <w:rFonts w:ascii="Times New Roman" w:hAnsi="Times New Roman" w:cs="Times New Roman"/>
+        </w:rPr>
+        <w:t xml:space="preserve"> (1996), is similar to Ridge regression in its efficacy of dealing with many prediction variables. It is a regression method analysis method that performs both variable selection and regularisation in order to enhance the prediction accuracy and interpretability of the statistical regression model (</w:t>
+      </w:r>
+      <w:proofErr w:type="spellStart"/>
+      <w:r>
+        <w:rPr>
+          <w:rFonts w:ascii="Times New Roman" w:hAnsi="Times New Roman" w:cs="Times New Roman"/>
+        </w:rPr>
+        <w:t>Emmeet-Streib</w:t>
+      </w:r>
+      <w:proofErr w:type="spellEnd"/>
+      <w:r>
+        <w:rPr>
+          <w:rFonts w:ascii="Times New Roman" w:hAnsi="Times New Roman" w:cs="Times New Roman"/>
+        </w:rPr>
+        <w:t xml:space="preserve">, </w:t>
+      </w:r>
+      <w:proofErr w:type="spellStart"/>
+      <w:r>
+        <w:rPr>
+          <w:rFonts w:ascii="Times New Roman" w:hAnsi="Times New Roman" w:cs="Times New Roman"/>
+        </w:rPr>
+        <w:t>Dehmer</w:t>
+      </w:r>
+      <w:proofErr w:type="spellEnd"/>
+      <w:r>
+        <w:rPr>
+          <w:rFonts w:ascii="Times New Roman" w:hAnsi="Times New Roman" w:cs="Times New Roman"/>
+        </w:rPr>
+        <w:t xml:space="preserve">, 2019). </w:t>
+      </w:r>
+      <w:r>
+        <w:rPr>
+          <w:rFonts w:ascii="Times New Roman" w:hAnsi="Times New Roman" w:cs="Times New Roman"/>
+        </w:rPr>
+        <w:t>Lasso differs from Ridge in that it deals with variable selection and shrinkage of the parameter. Lasso shrinks some regression coefficients toward zero and others to exactly zero. Therefore, a Lasso regression model automatically creates a subset of variables on which a defined target is predicted on, while also shrinking other variables toward zero</w:t>
+      </w:r>
+      <w:r>
+        <w:rPr>
+          <w:rFonts w:ascii="Times New Roman" w:hAnsi="Times New Roman" w:cs="Times New Roman"/>
         </w:rPr>
         <w:t xml:space="preserve">. </w:t>
+      </w:r>
+    </w:p>
+    <w:p>
+      <w:pPr>
+        <w:rPr>
+          <w:rFonts w:ascii="Times New Roman" w:hAnsi="Times New Roman" w:cs="Times New Roman"/>
+        </w:rPr>
+      </w:pPr>
+    </w:p>
+    <w:p>
+      <w:pPr>
+        <w:rPr>
+          <w:rFonts w:ascii="Times New Roman" w:hAnsi="Times New Roman" w:cs="Times New Roman"/>
+        </w:rPr>
+      </w:pPr>
+      <w:r>
+        <w:rPr>
+          <w:rFonts w:ascii="Times New Roman" w:hAnsi="Times New Roman" w:cs="Times New Roman"/>
+        </w:rPr>
+        <w:t xml:space="preserve">The ‘Lasso’ function is utilised from the </w:t>
+      </w:r>
+      <w:proofErr w:type="spellStart"/>
+      <w:r>
+        <w:rPr>
+          <w:rFonts w:ascii="Times New Roman" w:hAnsi="Times New Roman" w:cs="Times New Roman"/>
+        </w:rPr>
+        <w:t>linear_model</w:t>
+      </w:r>
+      <w:proofErr w:type="spellEnd"/>
+      <w:r>
+        <w:rPr>
+          <w:rFonts w:ascii="Times New Roman" w:hAnsi="Times New Roman" w:cs="Times New Roman"/>
+        </w:rPr>
+        <w:t xml:space="preserve"> library of scikit-learn in Python to fit a linear model trained with L1 prior as a </w:t>
+      </w:r>
+      <w:proofErr w:type="spellStart"/>
+      <w:r>
+        <w:rPr>
+          <w:rFonts w:ascii="Times New Roman" w:hAnsi="Times New Roman" w:cs="Times New Roman"/>
+        </w:rPr>
+        <w:t>regulariser</w:t>
+      </w:r>
+      <w:proofErr w:type="spellEnd"/>
+      <w:r>
+        <w:rPr>
+          <w:rFonts w:ascii="Times New Roman" w:hAnsi="Times New Roman" w:cs="Times New Roman"/>
+        </w:rPr>
+        <w:t xml:space="preserve">. A similar hyperparameter tuning exercise is performed on the lasso model as the ridge model, with the alpha parameter tuned. Alpha, in the context of Lasso regression, is the constant term that multiplies the L1 term, controlling the </w:t>
+      </w:r>
+      <w:r>
+        <w:rPr>
+          <w:rFonts w:ascii="Times New Roman" w:hAnsi="Times New Roman" w:cs="Times New Roman"/>
+        </w:rPr>
+        <w:t>degree of sparsity of the estimated coefficients</w:t>
+      </w:r>
+      <w:r>
+        <w:rPr>
+          <w:rFonts w:ascii="Times New Roman" w:hAnsi="Times New Roman" w:cs="Times New Roman"/>
+        </w:rPr>
+        <w:t>. The same alpha coefficient is returned as the ridge model which is set to 0.1. A lasso model fit on the training data with alpha set to 0.1 results in an R-squared coefficient of 97.4% and a root mean-square error of 11.3693. This is not to dissimilar to ridge regression.</w:t>
+      </w:r>
+    </w:p>
+    <w:p>
+      <w:pPr>
+        <w:rPr>
+          <w:rFonts w:ascii="Times New Roman" w:hAnsi="Times New Roman" w:cs="Times New Roman"/>
+        </w:rPr>
+      </w:pPr>
+    </w:p>
+    <w:p>
+      <w:pPr>
+        <w:rPr>
+          <w:rFonts w:ascii="Arial" w:hAnsi="Arial" w:cs="Arial"/>
+        </w:rPr>
+      </w:pPr>
+      <w:r>
+        <w:rPr>
+          <w:rFonts w:ascii="Arial" w:hAnsi="Arial" w:cs="Arial"/>
+        </w:rPr>
+        <w:t xml:space="preserve">Elastic Net </w:t>
+      </w:r>
+    </w:p>
+    <w:p>
+      <w:pPr>
+        <w:rPr>
+          <w:rFonts w:ascii="Times New Roman" w:hAnsi="Times New Roman" w:cs="Times New Roman"/>
+        </w:rPr>
+      </w:pPr>
+      <w:r>
+        <w:rPr>
+          <w:rFonts w:ascii="Times New Roman" w:hAnsi="Times New Roman" w:cs="Times New Roman"/>
+        </w:rPr>
+        <w:t xml:space="preserve">Zou and Hastie (2005) introduced elastic net to extend the Lasso by improving some of its limitations, with a particular emphasis on variable selection. Elastic net produces a regression model that is penalise with both the Ridge regression penalty term (L1) and Lasso regression </w:t>
+      </w:r>
+      <w:r>
+        <w:rPr>
+          <w:rFonts w:ascii="Times New Roman" w:hAnsi="Times New Roman" w:cs="Times New Roman"/>
+        </w:rPr>
+        <w:t xml:space="preserve">penalty term </w:t>
+      </w:r>
+      <w:r>
+        <w:rPr>
+          <w:rFonts w:ascii="Times New Roman" w:hAnsi="Times New Roman" w:cs="Times New Roman"/>
+        </w:rPr>
+        <w:t>(L2)</w:t>
+      </w:r>
+      <w:r>
+        <w:rPr>
+          <w:rFonts w:ascii="Times New Roman" w:hAnsi="Times New Roman" w:cs="Times New Roman"/>
+        </w:rPr>
+        <w:t xml:space="preserve">. The Ridge regression component generates a sparse model by shrinking some regression coefficients exactly to zero and the Lasso regression component removes the limitation on the number of selected variables, encouraging grouping effect and stabilising the Ridge regularisation path (Park, </w:t>
+      </w:r>
+      <w:proofErr w:type="spellStart"/>
+      <w:r>
+        <w:rPr>
+          <w:rFonts w:ascii="Times New Roman" w:hAnsi="Times New Roman" w:cs="Times New Roman"/>
+        </w:rPr>
+        <w:t>Konishi</w:t>
+      </w:r>
+      <w:proofErr w:type="spellEnd"/>
+      <w:r>
+        <w:rPr>
+          <w:rFonts w:ascii="Times New Roman" w:hAnsi="Times New Roman" w:cs="Times New Roman"/>
+        </w:rPr>
+        <w:t xml:space="preserve">, 2015). </w:t>
+      </w:r>
+      <w:r>
+        <w:rPr>
+          <w:rFonts w:ascii="Times New Roman" w:hAnsi="Times New Roman" w:cs="Times New Roman"/>
+        </w:rPr>
+        <w:t xml:space="preserve">An Elastic net model was included for completeness in order to assess which model (Ridge or Lasso) has a better prediction accuracy for productivity levels in the construction sector in Ireland. </w:t>
+      </w:r>
+    </w:p>
+    <w:p>
+      <w:pPr>
+        <w:rPr>
+          <w:rFonts w:ascii="Times New Roman" w:hAnsi="Times New Roman" w:cs="Times New Roman"/>
+        </w:rPr>
+      </w:pPr>
+    </w:p>
+    <w:p>
+      <w:pPr>
+        <w:rPr>
+          <w:rFonts w:ascii="Times New Roman" w:hAnsi="Times New Roman" w:cs="Times New Roman"/>
+        </w:rPr>
+      </w:pPr>
+      <w:r>
+        <w:rPr>
+          <w:rFonts w:ascii="Times New Roman" w:hAnsi="Times New Roman" w:cs="Times New Roman"/>
+        </w:rPr>
+        <w:t>The ‘</w:t>
+      </w:r>
+      <w:proofErr w:type="spellStart"/>
+      <w:r>
+        <w:rPr>
+          <w:rFonts w:ascii="Times New Roman" w:hAnsi="Times New Roman" w:cs="Times New Roman"/>
+        </w:rPr>
+        <w:t>ElasticNet</w:t>
+      </w:r>
+      <w:proofErr w:type="spellEnd"/>
+      <w:r>
+        <w:rPr>
+          <w:rFonts w:ascii="Times New Roman" w:hAnsi="Times New Roman" w:cs="Times New Roman"/>
+        </w:rPr>
+        <w:t xml:space="preserve">’ function is utilised from the </w:t>
+      </w:r>
+      <w:proofErr w:type="spellStart"/>
+      <w:r>
+        <w:rPr>
+          <w:rFonts w:ascii="Times New Roman" w:hAnsi="Times New Roman" w:cs="Times New Roman"/>
+        </w:rPr>
+        <w:t>linear_model</w:t>
+      </w:r>
+      <w:proofErr w:type="spellEnd"/>
+      <w:r>
+        <w:rPr>
+          <w:rFonts w:ascii="Times New Roman" w:hAnsi="Times New Roman" w:cs="Times New Roman"/>
+        </w:rPr>
+        <w:t xml:space="preserve"> library of scikit-learn in Python to fit a linear regression model combined with L1 and L2 priors as </w:t>
+      </w:r>
+      <w:proofErr w:type="spellStart"/>
+      <w:r>
+        <w:rPr>
+          <w:rFonts w:ascii="Times New Roman" w:hAnsi="Times New Roman" w:cs="Times New Roman"/>
+        </w:rPr>
+        <w:t>regularisers</w:t>
+      </w:r>
+      <w:proofErr w:type="spellEnd"/>
+      <w:r>
+        <w:rPr>
+          <w:rFonts w:ascii="Times New Roman" w:hAnsi="Times New Roman" w:cs="Times New Roman"/>
+        </w:rPr>
+        <w:t xml:space="preserve">. There are two hyperparameters to be tuned with the Elastic Net, namely, the alpha and l1_ratio parameters. The alpha term is the constant value that multiplies the penalty terms. </w:t>
+      </w:r>
+      <w:r>
+        <w:rPr>
+          <w:rFonts w:ascii="Times New Roman" w:hAnsi="Times New Roman" w:cs="Times New Roman"/>
+        </w:rPr>
+        <w:t xml:space="preserve">The l1_ratio term is defined as the Elastic Net mixing parameter, in an interval range of 0-1. If the l1_ratio is set to 0 the penalty is an L2 penalty (Lasso). If the l1_ratio is set to 1 the penalty term is an L1 penalty (Ridge). </w:t>
+      </w:r>
+      <w:proofErr w:type="spellStart"/>
+      <w:r>
+        <w:rPr>
+          <w:rFonts w:ascii="Times New Roman" w:hAnsi="Times New Roman" w:cs="Times New Roman"/>
+        </w:rPr>
+        <w:t>GridSearchCV</w:t>
+      </w:r>
+      <w:proofErr w:type="spellEnd"/>
+      <w:r>
+        <w:rPr>
+          <w:rFonts w:ascii="Times New Roman" w:hAnsi="Times New Roman" w:cs="Times New Roman"/>
+        </w:rPr>
+        <w:t xml:space="preserve"> is used to fine tune the hyperparameters based on r-squared. The resulting values with the best score set alpha to be equal to 0.1 and the l1_ratio to be 0.98. This means that the Elastic Net model is very closely aligned to the Ridge regression model. An Elastic Net model is fit on the training data resulting in an R-squared coefficient of 97.4% and a root mean-square error of 14.8018 on the testing sample of the data. </w:t>
+      </w:r>
+    </w:p>
+    <w:p>
+      <w:pPr>
+        <w:rPr>
+          <w:rFonts w:ascii="Times New Roman" w:hAnsi="Times New Roman" w:cs="Times New Roman"/>
+        </w:rPr>
+      </w:pPr>
+    </w:p>
+    <w:p>
+      <w:pPr>
+        <w:rPr>
+          <w:rFonts w:ascii="Arial" w:hAnsi="Arial" w:cs="Arial"/>
+          <w:i/>
+          <w:iCs/>
+        </w:rPr>
+      </w:pPr>
+      <w:r>
+        <w:rPr>
+          <w:rFonts w:ascii="Arial" w:hAnsi="Arial" w:cs="Arial"/>
+          <w:i/>
+          <w:iCs/>
+        </w:rPr>
+        <w:t>Neural Network</w:t>
+      </w:r>
+    </w:p>
+    <w:p>
+      <w:pPr>
+        <w:rPr>
+          <w:rFonts w:ascii="Times New Roman" w:hAnsi="Times New Roman" w:cs="Times New Roman"/>
+        </w:rPr>
+      </w:pPr>
+      <w:r>
+        <w:rPr>
+          <w:rFonts w:ascii="Times New Roman" w:hAnsi="Times New Roman" w:cs="Times New Roman"/>
+        </w:rPr>
+        <w:t>A</w:t>
+      </w:r>
+      <w:r>
+        <w:rPr>
+          <w:rFonts w:ascii="Times New Roman" w:hAnsi="Times New Roman" w:cs="Times New Roman"/>
+        </w:rPr>
+        <w:t xml:space="preserve">ccording to IBM, Neural Networks are a subset of machine learning and are at the heart of deep learning. The name and structure is inspired by the human brain, mimicking the way that biological neurons signal to one another. Artificial neural networks (ANNs) are comprised of a node layers, containing an input layer, one or more hidden layers, and an output layer. Each node, or artificial neuron, connects to another and has an associated weight and threshold. If the output of any individual node is above a specified threshold value, that </w:t>
+      </w:r>
+      <w:r>
+        <w:rPr>
+          <w:rFonts w:ascii="Times New Roman" w:hAnsi="Times New Roman" w:cs="Times New Roman"/>
+        </w:rPr>
+        <w:lastRenderedPageBreak/>
+        <w:t>node is activated, sending data to the next layer of the network. Otherwise, no data is passed along to the next layer of the network (</w:t>
+      </w:r>
+      <w:r>
+        <w:rPr>
+          <w:rFonts w:ascii="Times New Roman" w:hAnsi="Times New Roman" w:cs="Times New Roman"/>
+          <w:b/>
+          <w:bCs/>
+          <w:highlight w:val="yellow"/>
+        </w:rPr>
+        <w:t>IBM</w:t>
+      </w:r>
+      <w:r>
+        <w:rPr>
+          <w:rFonts w:ascii="Times New Roman" w:hAnsi="Times New Roman" w:cs="Times New Roman"/>
+        </w:rPr>
+        <w:t>).</w:t>
+      </w:r>
+      <w:r>
+        <w:rPr>
+          <w:rFonts w:ascii="Times New Roman" w:hAnsi="Times New Roman" w:cs="Times New Roman"/>
+        </w:rPr>
+        <w:t xml:space="preserve"> </w:t>
+      </w:r>
+    </w:p>
+    <w:p>
+      <w:pPr>
+        <w:rPr>
+          <w:rFonts w:ascii="Times New Roman" w:hAnsi="Times New Roman" w:cs="Times New Roman"/>
+        </w:rPr>
+      </w:pPr>
+    </w:p>
+    <w:p>
+      <w:pPr>
+        <w:rPr>
+          <w:rFonts w:ascii="Times New Roman" w:hAnsi="Times New Roman" w:cs="Times New Roman"/>
+        </w:rPr>
+      </w:pPr>
+      <w:r>
+        <w:rPr>
+          <w:rFonts w:ascii="Times New Roman" w:hAnsi="Times New Roman" w:cs="Times New Roman"/>
+        </w:rPr>
+        <w:t>ANNs have been widely used for time series forecasting, showing good performance in predicting stock market data. (</w:t>
+      </w:r>
+      <w:r>
+        <w:rPr>
+          <w:rFonts w:ascii="Times New Roman" w:hAnsi="Times New Roman" w:cs="Times New Roman"/>
+          <w:b/>
+          <w:bCs/>
+          <w:highlight w:val="yellow"/>
+        </w:rPr>
+        <w:t>LI</w:t>
+      </w:r>
+      <w:r>
+        <w:rPr>
+          <w:rFonts w:ascii="Times New Roman" w:hAnsi="Times New Roman" w:cs="Times New Roman"/>
+          <w:b/>
+          <w:bCs/>
+          <w:highlight w:val="yellow"/>
+        </w:rPr>
+        <w:t>N ET AL</w:t>
+      </w:r>
+      <w:r>
+        <w:rPr>
+          <w:rFonts w:ascii="Times New Roman" w:hAnsi="Times New Roman" w:cs="Times New Roman"/>
+        </w:rPr>
+        <w:t>), applied an ANN to predict option prices relating to the Taiwan stock index, (</w:t>
+      </w:r>
+      <w:r>
+        <w:rPr>
+          <w:rFonts w:ascii="Times New Roman" w:hAnsi="Times New Roman" w:cs="Times New Roman"/>
+          <w:b/>
+          <w:bCs/>
+          <w:highlight w:val="yellow"/>
+        </w:rPr>
+        <w:t>Mohamed et al</w:t>
+      </w:r>
+      <w:r>
+        <w:rPr>
+          <w:rFonts w:ascii="Times New Roman" w:hAnsi="Times New Roman" w:cs="Times New Roman"/>
+          <w:b/>
+          <w:bCs/>
+        </w:rPr>
+        <w:t xml:space="preserve">) </w:t>
+      </w:r>
+      <w:r>
+        <w:rPr>
+          <w:rFonts w:ascii="Times New Roman" w:hAnsi="Times New Roman" w:cs="Times New Roman"/>
+        </w:rPr>
+        <w:t xml:space="preserve">used neural networks to forecast the stock exchange movements for the Kuwait Stock exchange. While the purpose of the ANN developed as part of this research paper is not related to stock price movement, the same principles can be applied for predicting productivity levels in the Irish construction sector. </w:t>
+      </w:r>
+    </w:p>
+    <w:p>
+      <w:pPr>
+        <w:rPr>
+          <w:rFonts w:ascii="Times New Roman" w:hAnsi="Times New Roman" w:cs="Times New Roman"/>
+        </w:rPr>
+      </w:pPr>
+    </w:p>
+    <w:p>
+      <w:pPr>
+        <w:rPr>
+          <w:rFonts w:ascii="Times New Roman" w:hAnsi="Times New Roman" w:cs="Times New Roman"/>
+        </w:rPr>
+      </w:pPr>
+      <w:r>
+        <w:rPr>
+          <w:rFonts w:ascii="Times New Roman" w:hAnsi="Times New Roman" w:cs="Times New Roman"/>
+        </w:rPr>
+        <w:t xml:space="preserve">An important feature of neural networks is the ability to learn from their environment, and, through learning to improve. </w:t>
+      </w:r>
+      <w:r>
+        <w:rPr>
+          <w:rFonts w:ascii="Times New Roman" w:hAnsi="Times New Roman" w:cs="Times New Roman"/>
+        </w:rPr>
+        <w:t>The major advantage of neural networks is that they are data driven and do not require restrictive assumptions about the form of the basic model (</w:t>
+      </w:r>
+      <w:r>
+        <w:rPr>
+          <w:rFonts w:ascii="Times New Roman" w:hAnsi="Times New Roman" w:cs="Times New Roman"/>
+          <w:b/>
+          <w:bCs/>
+          <w:highlight w:val="yellow"/>
+        </w:rPr>
+        <w:t xml:space="preserve">Ciobanu, </w:t>
+      </w:r>
+      <w:proofErr w:type="spellStart"/>
+      <w:r>
+        <w:rPr>
+          <w:rFonts w:ascii="Times New Roman" w:hAnsi="Times New Roman" w:cs="Times New Roman"/>
+          <w:b/>
+          <w:bCs/>
+          <w:highlight w:val="yellow"/>
+        </w:rPr>
+        <w:t>Vasilescu</w:t>
+      </w:r>
+      <w:proofErr w:type="spellEnd"/>
+      <w:r>
+        <w:rPr>
+          <w:rFonts w:ascii="Times New Roman" w:hAnsi="Times New Roman" w:cs="Times New Roman"/>
+          <w:b/>
+          <w:bCs/>
+          <w:highlight w:val="yellow"/>
+        </w:rPr>
+        <w:t>, 2013</w:t>
+      </w:r>
+      <w:r>
+        <w:rPr>
+          <w:rFonts w:ascii="Times New Roman" w:hAnsi="Times New Roman" w:cs="Times New Roman"/>
+        </w:rPr>
+        <w:t xml:space="preserve">). </w:t>
+      </w:r>
+    </w:p>
+    <w:p>
+      <w:pPr>
+        <w:rPr>
+          <w:rFonts w:ascii="Times New Roman" w:hAnsi="Times New Roman" w:cs="Times New Roman"/>
+        </w:rPr>
+      </w:pPr>
+    </w:p>
+    <w:p>
+      <w:pPr>
+        <w:rPr>
+          <w:rFonts w:ascii="Times New Roman" w:hAnsi="Times New Roman" w:cs="Times New Roman"/>
+        </w:rPr>
+      </w:pPr>
+      <w:r>
+        <w:rPr>
+          <w:rFonts w:ascii="Times New Roman" w:hAnsi="Times New Roman" w:cs="Times New Roman"/>
+        </w:rPr>
+        <w:t xml:space="preserve">A two-layer neural network is developed using </w:t>
+      </w:r>
+      <w:proofErr w:type="spellStart"/>
+      <w:r>
+        <w:rPr>
+          <w:rFonts w:ascii="Times New Roman" w:hAnsi="Times New Roman" w:cs="Times New Roman"/>
+        </w:rPr>
+        <w:t>Keras</w:t>
+      </w:r>
+      <w:proofErr w:type="spellEnd"/>
+      <w:r>
+        <w:rPr>
+          <w:rFonts w:ascii="Times New Roman" w:hAnsi="Times New Roman" w:cs="Times New Roman"/>
+        </w:rPr>
+        <w:t xml:space="preserve">’ sequential model. </w:t>
+      </w:r>
+      <w:proofErr w:type="spellStart"/>
+      <w:r>
+        <w:rPr>
+          <w:rFonts w:ascii="Times New Roman" w:hAnsi="Times New Roman" w:cs="Times New Roman"/>
+        </w:rPr>
+        <w:t>Keras</w:t>
+      </w:r>
+      <w:proofErr w:type="spellEnd"/>
+      <w:r>
+        <w:rPr>
+          <w:rFonts w:ascii="Times New Roman" w:hAnsi="Times New Roman" w:cs="Times New Roman"/>
+        </w:rPr>
+        <w:t xml:space="preserve"> is a deep learning API written in Python, running on top of the machine learning platform TensorFlow. The Sequential model is appropriate for a plain stack of layers where each layer has exactly one input tensor and one output tensor. Each layer is ‘dense’, meaning all the neurons in the previous layer are connected to all the neurons in the next layer. Activation functions are included in the input layer and the first layer </w:t>
+      </w:r>
+      <w:r>
+        <w:rPr>
+          <w:rFonts w:ascii="Times New Roman" w:hAnsi="Times New Roman" w:cs="Times New Roman"/>
+        </w:rPr>
+        <w:t>to transform an input signal into an output signal which in turn is fed as input to the next layer in the stack (</w:t>
+      </w:r>
+      <w:r>
+        <w:rPr>
+          <w:rFonts w:ascii="Times New Roman" w:hAnsi="Times New Roman" w:cs="Times New Roman"/>
+          <w:b/>
+          <w:bCs/>
+        </w:rPr>
+        <w:t>Sharma</w:t>
+      </w:r>
+      <w:r>
+        <w:rPr>
+          <w:rFonts w:ascii="Times New Roman" w:hAnsi="Times New Roman" w:cs="Times New Roman"/>
+        </w:rPr>
+        <w:t>)</w:t>
+      </w:r>
+      <w:r>
+        <w:rPr>
+          <w:rFonts w:ascii="Times New Roman" w:hAnsi="Times New Roman" w:cs="Times New Roman"/>
+        </w:rPr>
+        <w:t xml:space="preserve">. An optimisation algorithm is also defined in the network to inform </w:t>
+      </w:r>
+      <w:proofErr w:type="spellStart"/>
+      <w:r>
+        <w:rPr>
+          <w:rFonts w:ascii="Times New Roman" w:hAnsi="Times New Roman" w:cs="Times New Roman"/>
+        </w:rPr>
+        <w:t>Keras</w:t>
+      </w:r>
+      <w:proofErr w:type="spellEnd"/>
+      <w:r>
+        <w:rPr>
+          <w:rFonts w:ascii="Times New Roman" w:hAnsi="Times New Roman" w:cs="Times New Roman"/>
+        </w:rPr>
+        <w:t xml:space="preserve"> how the network will learn. The number of neurons in the input and first layer, the activation function and the optimisation algorithm to train the network on are all the hyperparameters tuned using </w:t>
+      </w:r>
+      <w:proofErr w:type="spellStart"/>
+      <w:r>
+        <w:rPr>
+          <w:rFonts w:ascii="Times New Roman" w:hAnsi="Times New Roman" w:cs="Times New Roman"/>
+        </w:rPr>
+        <w:t>GridSearchCV</w:t>
+      </w:r>
+      <w:proofErr w:type="spellEnd"/>
+      <w:r>
+        <w:rPr>
+          <w:rFonts w:ascii="Times New Roman" w:hAnsi="Times New Roman" w:cs="Times New Roman"/>
+        </w:rPr>
+        <w:t>. The number of neurons to be tested range from 50-250 increasing by 50 units each time. The activation functions to be tested are ‘</w:t>
+      </w:r>
+      <w:proofErr w:type="spellStart"/>
+      <w:r>
+        <w:rPr>
+          <w:rFonts w:ascii="Times New Roman" w:hAnsi="Times New Roman" w:cs="Times New Roman"/>
+        </w:rPr>
+        <w:t>relu</w:t>
+      </w:r>
+      <w:proofErr w:type="spellEnd"/>
+      <w:r>
+        <w:rPr>
+          <w:rFonts w:ascii="Times New Roman" w:hAnsi="Times New Roman" w:cs="Times New Roman"/>
+        </w:rPr>
+        <w:t>’, ‘sigmoid’ and ‘tanh’. The optimisation algorithms tested are ‘</w:t>
+      </w:r>
+      <w:proofErr w:type="spellStart"/>
+      <w:r>
+        <w:rPr>
+          <w:rFonts w:ascii="Times New Roman" w:hAnsi="Times New Roman" w:cs="Times New Roman"/>
+        </w:rPr>
+        <w:t>adam</w:t>
+      </w:r>
+      <w:proofErr w:type="spellEnd"/>
+      <w:r>
+        <w:rPr>
+          <w:rFonts w:ascii="Times New Roman" w:hAnsi="Times New Roman" w:cs="Times New Roman"/>
+        </w:rPr>
+        <w:t>’, ‘</w:t>
+      </w:r>
+      <w:proofErr w:type="spellStart"/>
+      <w:r>
+        <w:rPr>
+          <w:rFonts w:ascii="Times New Roman" w:hAnsi="Times New Roman" w:cs="Times New Roman"/>
+        </w:rPr>
+        <w:t>rmsprop</w:t>
+      </w:r>
+      <w:proofErr w:type="spellEnd"/>
+      <w:r>
+        <w:rPr>
+          <w:rFonts w:ascii="Times New Roman" w:hAnsi="Times New Roman" w:cs="Times New Roman"/>
+        </w:rPr>
+        <w:t>’ and ‘</w:t>
+      </w:r>
+      <w:proofErr w:type="spellStart"/>
+      <w:r>
+        <w:rPr>
+          <w:rFonts w:ascii="Times New Roman" w:hAnsi="Times New Roman" w:cs="Times New Roman"/>
+        </w:rPr>
+        <w:t>sgd</w:t>
+      </w:r>
+      <w:proofErr w:type="spellEnd"/>
+      <w:r>
+        <w:rPr>
+          <w:rFonts w:ascii="Times New Roman" w:hAnsi="Times New Roman" w:cs="Times New Roman"/>
+        </w:rPr>
+        <w:t xml:space="preserve">’. Following running </w:t>
+      </w:r>
+      <w:proofErr w:type="spellStart"/>
+      <w:r>
+        <w:rPr>
+          <w:rFonts w:ascii="Times New Roman" w:hAnsi="Times New Roman" w:cs="Times New Roman"/>
+        </w:rPr>
+        <w:t>GridSearchCV</w:t>
+      </w:r>
+      <w:proofErr w:type="spellEnd"/>
+      <w:r>
+        <w:rPr>
+          <w:rFonts w:ascii="Times New Roman" w:hAnsi="Times New Roman" w:cs="Times New Roman"/>
+        </w:rPr>
+        <w:t xml:space="preserve"> on the two-layer neural network created through </w:t>
+      </w:r>
+      <w:proofErr w:type="spellStart"/>
+      <w:r>
+        <w:rPr>
+          <w:rFonts w:ascii="Times New Roman" w:hAnsi="Times New Roman" w:cs="Times New Roman"/>
+        </w:rPr>
+        <w:t>Keras</w:t>
+      </w:r>
+      <w:proofErr w:type="spellEnd"/>
+      <w:r>
+        <w:rPr>
+          <w:rFonts w:ascii="Times New Roman" w:hAnsi="Times New Roman" w:cs="Times New Roman"/>
+        </w:rPr>
+        <w:t xml:space="preserve"> sequential model the number of neurons was set to 50, the activation function was set to ‘</w:t>
+      </w:r>
+      <w:proofErr w:type="spellStart"/>
+      <w:r>
+        <w:rPr>
+          <w:rFonts w:ascii="Times New Roman" w:hAnsi="Times New Roman" w:cs="Times New Roman"/>
+        </w:rPr>
+        <w:t>relu</w:t>
+      </w:r>
+      <w:proofErr w:type="spellEnd"/>
+      <w:r>
+        <w:rPr>
+          <w:rFonts w:ascii="Times New Roman" w:hAnsi="Times New Roman" w:cs="Times New Roman"/>
+        </w:rPr>
+        <w:t>’ and the optimisation algorithm was set to ‘</w:t>
+      </w:r>
+      <w:proofErr w:type="spellStart"/>
+      <w:r>
+        <w:rPr>
+          <w:rFonts w:ascii="Times New Roman" w:hAnsi="Times New Roman" w:cs="Times New Roman"/>
+        </w:rPr>
+        <w:t>adam</w:t>
+      </w:r>
+      <w:proofErr w:type="spellEnd"/>
+      <w:r>
+        <w:rPr>
+          <w:rFonts w:ascii="Times New Roman" w:hAnsi="Times New Roman" w:cs="Times New Roman"/>
+        </w:rPr>
+        <w:t xml:space="preserve">’ based on mean-squared error. </w:t>
+      </w:r>
+      <w:r>
+        <w:rPr>
+          <w:rFonts w:ascii="Times New Roman" w:hAnsi="Times New Roman" w:cs="Times New Roman"/>
+        </w:rPr>
+        <w:t xml:space="preserve">Setting these as the </w:t>
+      </w:r>
+      <w:r>
+        <w:rPr>
+          <w:rFonts w:ascii="Times New Roman" w:hAnsi="Times New Roman" w:cs="Times New Roman"/>
+        </w:rPr>
+        <w:t>parameters</w:t>
+      </w:r>
+      <w:r>
+        <w:rPr>
+          <w:rFonts w:ascii="Times New Roman" w:hAnsi="Times New Roman" w:cs="Times New Roman"/>
+        </w:rPr>
+        <w:t xml:space="preserve"> for the neural network </w:t>
+      </w:r>
+      <w:r>
+        <w:rPr>
+          <w:rFonts w:ascii="Times New Roman" w:hAnsi="Times New Roman" w:cs="Times New Roman"/>
+        </w:rPr>
+        <w:t xml:space="preserve">resulted in a training RMSE of 17.706 and a testing RMSE of 20.03. The training and testing loss histories and the training and testing loss mean-square errors can be found in the </w:t>
+      </w:r>
+      <w:r>
+        <w:rPr>
+          <w:rFonts w:ascii="Times New Roman" w:hAnsi="Times New Roman" w:cs="Times New Roman"/>
+          <w:b/>
+          <w:bCs/>
+          <w:highlight w:val="yellow"/>
+        </w:rPr>
+        <w:t>appendix</w:t>
+      </w:r>
+      <w:r>
+        <w:rPr>
+          <w:rFonts w:ascii="Times New Roman" w:hAnsi="Times New Roman" w:cs="Times New Roman"/>
+        </w:rPr>
+        <w:t>.</w:t>
       </w:r>
     </w:p>
     <w:p>

</xml_diff>